<commit_message>
algo for orientation done but not correct
</commit_message>
<xml_diff>
--- a/powod_list.docx
+++ b/powod_list.docx
@@ -25,7 +25,29 @@
           <w:sz w:val="28"/>
           <w:shd w:fill="auto" w:val="clear"/>
         </w:rPr>
-        <w:t xml:space="preserve">W mojej pracy doktorskiej zamierzam zrobi</w:t>
+        <w:t xml:space="preserve">W mojej pracy </w:t>
+      </w:r>
+      <w:r>
+        <w:rPr>
+          <w:rFonts w:ascii="Calibri" w:hAnsi="Calibri" w:cs="Calibri" w:eastAsia="Calibri"/>
+          <w:color w:val="auto"/>
+          <w:spacing w:val="0"/>
+          <w:position w:val="0"/>
+          <w:sz w:val="28"/>
+          <w:shd w:fill="auto" w:val="clear"/>
+        </w:rPr>
+        <w:t xml:space="preserve">magisterkiej</w:t>
+      </w:r>
+      <w:r>
+        <w:rPr>
+          <w:rFonts w:ascii="Calibri" w:hAnsi="Calibri" w:cs="Calibri" w:eastAsia="Calibri"/>
+          <w:color w:val="auto"/>
+          <w:spacing w:val="0"/>
+          <w:position w:val="0"/>
+          <w:sz w:val="28"/>
+          <w:shd w:fill="auto" w:val="clear"/>
+        </w:rPr>
+        <w:t xml:space="preserve"> zamierzam zrobi</w:t>
       </w:r>
       <w:r>
         <w:rPr>

</xml_diff>